<commit_message>
Documentation for NGINX conf
</commit_message>
<xml_diff>
--- a/documentation/Configuration Gateway Kona Macro.docx
+++ b/documentation/Configuration Gateway Kona Macro.docx
@@ -6495,7 +6495,6 @@
         </w:tabs>
         <w:spacing w:before="0" w:line="304" w:lineRule="auto"/>
         <w:ind w:right="4519"/>
-        <w:jc w:val="center"/>
         <w:rPr>
           <w:sz w:val="23"/>
         </w:rPr>
@@ -6991,7 +6990,41 @@
           <w:w w:val="105"/>
           <w:sz w:val="23"/>
         </w:rPr>
-        <w:t>button.</w:t>
+        <w:t>button</w:t>
+      </w:r>
+      <w:r>
+        <w:rPr>
+          <w:color w:val="4A4A4A"/>
+          <w:w w:val="105"/>
+          <w:sz w:val="23"/>
+        </w:rPr>
+        <w:t xml:space="preserve"> with </w:t>
+      </w:r>
+      <w:r>
+        <w:rPr>
+          <w:b/>
+          <w:bCs/>
+          <w:color w:val="4A4A4A"/>
+          <w:w w:val="105"/>
+          <w:sz w:val="23"/>
+        </w:rPr>
+        <w:t>option SNMP v3</w:t>
+      </w:r>
+      <w:r>
+        <w:rPr>
+          <w:color w:val="4A4A4A"/>
+          <w:w w:val="105"/>
+          <w:sz w:val="23"/>
+        </w:rPr>
+        <w:t xml:space="preserve"> enter the password</w:t>
+      </w:r>
+      <w:r>
+        <w:rPr>
+          <w:color w:val="4A4A4A"/>
+          <w:w w:val="105"/>
+          <w:sz w:val="23"/>
+        </w:rPr>
+        <w:t>.</w:t>
       </w:r>
     </w:p>
     <w:p>
@@ -7463,14 +7496,7 @@
           <w:color w:val="4A4A4A"/>
           <w:sz w:val="23"/>
         </w:rPr>
-        <w:t>L</w:t>
-      </w:r>
-      <w:r>
-        <w:rPr>
-          <w:color w:val="4A4A4A"/>
-          <w:sz w:val="23"/>
-        </w:rPr>
-        <w:t>ogin</w:t>
+        <w:t>Login</w:t>
       </w:r>
       <w:r>
         <w:rPr>
@@ -7680,6 +7706,7 @@
       </w:pPr>
       <w:r>
         <w:rPr>
+          <w:noProof/>
           <w:sz w:val="23"/>
         </w:rPr>
         <w:drawing>
@@ -9728,6 +9755,7 @@
   <w:style w:type="character" w:default="1" w:styleId="Policepardfaut">
     <w:name w:val="Default Paragraph Font"/>
     <w:uiPriority w:val="1"/>
+    <w:semiHidden/>
     <w:unhideWhenUsed/>
   </w:style>
   <w:style w:type="table" w:default="1" w:styleId="TableauNormal">

</xml_diff>